<commit_message>
Update Resume.docx and added portfolio link
</commit_message>
<xml_diff>
--- a/assets/Resume.docx
+++ b/assets/Resume.docx
@@ -272,7 +272,37 @@
           <w:szCs w:val="18"/>
           <w:lang w:val="en-US"/>
         </w:rPr>
-        <w:t xml:space="preserve">:  | </w:t>
+        <w:t>:</w:t>
+      </w:r>
+      <w:r>
+        <w:rPr>
+          <w:rFonts w:asciiTheme="minorBidi" w:hAnsiTheme="minorBidi" w:cstheme="minorBidi"/>
+          <w:color w:val="000000"/>
+          <w:sz w:val="18"/>
+          <w:szCs w:val="18"/>
+          <w:lang w:val="en-US"/>
+        </w:rPr>
+        <w:t xml:space="preserve"> </w:t>
+      </w:r>
+      <w:r>
+        <w:rPr>
+          <w:rFonts w:asciiTheme="minorBidi" w:hAnsiTheme="minorBidi" w:cstheme="minorBidi"/>
+          <w:color w:val="000000"/>
+          <w:sz w:val="18"/>
+          <w:szCs w:val="18"/>
+          <w:lang w:val="en-US"/>
+        </w:rPr>
+        <w:t>https://main--prismatic-pixie-263565.netlify.app/</w:t>
+      </w:r>
+      <w:r>
+        <w:rPr>
+          <w:rFonts w:asciiTheme="minorBidi" w:hAnsiTheme="minorBidi" w:cstheme="minorBidi"/>
+          <w:color w:val="000000"/>
+          <w:sz w:val="18"/>
+          <w:szCs w:val="18"/>
+          <w:lang w:val="en-US"/>
+        </w:rPr>
+        <w:t xml:space="preserve">  | </w:t>
       </w:r>
       <w:r>
         <w:rPr>
@@ -3313,6 +3343,7 @@
           <w:sz w:val="18"/>
           <w:szCs w:val="18"/>
         </w:rPr>
+        <w:lastRenderedPageBreak/>
         <w:t>Performed server-side integration and API testing, leveraging tools like Postman and Swagger. Proficient in editing JSON files for effective testing.</w:t>
       </w:r>
     </w:p>
@@ -3339,7 +3370,6 @@
           <w:sz w:val="18"/>
           <w:szCs w:val="18"/>
         </w:rPr>
-        <w:lastRenderedPageBreak/>
         <w:t>Conducted robust database testing utilizing SQL queries in MSSQL as the RDBMS, ensuring data integrity and seamless functionality.</w:t>
       </w:r>
     </w:p>
@@ -3897,7 +3927,7 @@
           <w:bCs w:val="0"/>
           <w:sz w:val="18"/>
           <w:szCs w:val="18"/>
-          <w:lang w:val="en-IL" w:eastAsia="en-IL"/>
+          <w:lang w:eastAsia="en-IL"/>
         </w:rPr>
       </w:pPr>
       <w:r>
@@ -3908,7 +3938,7 @@
           <w:bCs w:val="0"/>
           <w:sz w:val="18"/>
           <w:szCs w:val="18"/>
-          <w:lang w:val="en-IL" w:eastAsia="en-IL"/>
+          <w:lang w:eastAsia="en-IL"/>
         </w:rPr>
         <w:t xml:space="preserve">Combat </w:t>
       </w:r>
@@ -3920,7 +3950,7 @@
           <w:bCs w:val="0"/>
           <w:sz w:val="18"/>
           <w:szCs w:val="18"/>
-          <w:lang w:val="en-IL" w:eastAsia="en-IL"/>
+          <w:lang w:eastAsia="en-IL"/>
         </w:rPr>
         <w:t>s</w:t>
       </w:r>
@@ -3932,7 +3962,7 @@
           <w:bCs w:val="0"/>
           <w:sz w:val="18"/>
           <w:szCs w:val="18"/>
-          <w:lang w:val="en-IL" w:eastAsia="en-IL"/>
+          <w:lang w:eastAsia="en-IL"/>
         </w:rPr>
         <w:t xml:space="preserve">ervice, </w:t>
       </w:r>
@@ -3944,7 +3974,7 @@
           <w:bCs w:val="0"/>
           <w:sz w:val="18"/>
           <w:szCs w:val="18"/>
-          <w:lang w:val="en-IL" w:eastAsia="en-IL"/>
+          <w:lang w:eastAsia="en-IL"/>
         </w:rPr>
         <w:t>p</w:t>
       </w:r>
@@ -3956,7 +3986,7 @@
           <w:bCs w:val="0"/>
           <w:sz w:val="18"/>
           <w:szCs w:val="18"/>
-          <w:lang w:val="en-IL" w:eastAsia="en-IL"/>
+          <w:lang w:eastAsia="en-IL"/>
         </w:rPr>
         <w:t xml:space="preserve">aratroopers </w:t>
       </w:r>
@@ -3968,7 +3998,7 @@
           <w:bCs w:val="0"/>
           <w:sz w:val="18"/>
           <w:szCs w:val="18"/>
-          <w:lang w:val="en-IL" w:eastAsia="en-IL"/>
+          <w:lang w:eastAsia="en-IL"/>
         </w:rPr>
         <w:t>b</w:t>
       </w:r>
@@ -3980,7 +4010,7 @@
           <w:bCs w:val="0"/>
           <w:sz w:val="18"/>
           <w:szCs w:val="18"/>
-          <w:lang w:val="en-IL" w:eastAsia="en-IL"/>
+          <w:lang w:eastAsia="en-IL"/>
         </w:rPr>
         <w:t>rigade | 2003-2007</w:t>
       </w:r>
@@ -3999,7 +4029,7 @@
           <w:bCs w:val="0"/>
           <w:sz w:val="18"/>
           <w:szCs w:val="18"/>
-          <w:lang w:val="en-IL" w:eastAsia="en-IL"/>
+          <w:lang w:eastAsia="en-IL"/>
         </w:rPr>
       </w:pPr>
       <w:r>
@@ -4010,7 +4040,7 @@
           <w:bCs w:val="0"/>
           <w:sz w:val="18"/>
           <w:szCs w:val="18"/>
-          <w:lang w:val="en-IL" w:eastAsia="en-IL"/>
+          <w:lang w:eastAsia="en-IL"/>
         </w:rPr>
         <w:t>Received an excellence award and was released with the rank of Sergeant.</w:t>
       </w:r>
@@ -4029,7 +4059,7 @@
           <w:bCs w:val="0"/>
           <w:sz w:val="18"/>
           <w:szCs w:val="18"/>
-          <w:lang w:val="en-IL" w:eastAsia="en-IL"/>
+          <w:lang w:eastAsia="en-IL"/>
         </w:rPr>
       </w:pPr>
       <w:r>
@@ -4040,7 +4070,7 @@
           <w:bCs w:val="0"/>
           <w:sz w:val="18"/>
           <w:szCs w:val="18"/>
-          <w:lang w:val="en-IL" w:eastAsia="en-IL"/>
+          <w:lang w:eastAsia="en-IL"/>
         </w:rPr>
         <w:t>Languages</w:t>
       </w:r>
@@ -4059,7 +4089,7 @@
           <w:bCs w:val="0"/>
           <w:sz w:val="18"/>
           <w:szCs w:val="18"/>
-          <w:lang w:val="en-IL" w:eastAsia="en-IL"/>
+          <w:lang w:eastAsia="en-IL"/>
         </w:rPr>
       </w:pPr>
       <w:r>
@@ -4070,7 +4100,7 @@
           <w:bCs w:val="0"/>
           <w:sz w:val="18"/>
           <w:szCs w:val="18"/>
-          <w:lang w:val="en-IL" w:eastAsia="en-IL"/>
+          <w:lang w:eastAsia="en-IL"/>
         </w:rPr>
         <w:t>Fluent in Hebrew and English.</w:t>
       </w:r>
@@ -4085,7 +4115,6 @@
           <w:bCs/>
           <w:sz w:val="18"/>
           <w:szCs w:val="18"/>
-          <w:lang w:val="en-IL"/>
         </w:rPr>
       </w:pPr>
     </w:p>
@@ -4098,7 +4127,6 @@
           <w:color w:val="000000"/>
           <w:sz w:val="18"/>
           <w:szCs w:val="18"/>
-          <w:lang w:val="en-IL"/>
         </w:rPr>
       </w:pPr>
     </w:p>

</xml_diff>